<commit_message>
update server setup documents
Former-commit-id: 6079e0599520e16a8235a0177a7d06e122e36646
Former-commit-id: 0846dbc2d13278b19c456baf53c7b424cbbcb070
</commit_message>
<xml_diff>
--- a/docs/Hydra Server Setup.docx
+++ b/docs/Hydra Server Setup.docx
@@ -25,6 +25,40 @@
       </w:r>
       <w:r>
         <w:t>hydra</w:t>
+      </w:r>
+    </w:p>
+    <w:p>
+      <w:r>
+        <w:tab/>
+      </w:r>
+      <w:r>
+        <w:tab/>
+        <w:t>/</w:t>
+      </w:r>
+      <w:r>
+        <w:t>cm</w:t>
+      </w:r>
+      <w:r>
+        <w:tab/>
+      </w:r>
+      <w:r>
+        <w:tab/>
+      </w:r>
+      <w:r>
+        <w:tab/>
+      </w:r>
+      <w:r>
+        <w:tab/>
+      </w:r>
+      <w:r>
+        <w:tab/>
+      </w:r>
+      <w:r>
+        <w:tab/>
+        <w:t xml:space="preserve">// </w:t>
+      </w:r>
+      <w:r>
+        <w:t>version-control root</w:t>
       </w:r>
     </w:p>
     <w:p>
@@ -1069,6 +1103,7 @@
     </w:p>
     <w:p>
       <w:pPr>
+        <w:outlineLvl w:val="0"/>
         <w:rPr>
           <w:b/>
           <w:sz w:val="28"/>
@@ -1082,6 +1117,1028 @@
         <w:lastRenderedPageBreak/>
         <w:t xml:space="preserve"> </w:t>
       </w:r>
+      <w:r>
+        <w:rPr>
+          <w:b/>
+          <w:sz w:val="28"/>
+        </w:rPr>
+        <w:t>Setup environment</w:t>
+      </w:r>
+    </w:p>
+    <w:p>
+      <w:pPr>
+        <w:numPr>
+          <w:ilvl w:val="0"/>
+          <w:numId w:val="6"/>
+        </w:numPr>
+        <w:rPr>
+          <w:b/>
+          <w:sz w:val="28"/>
+        </w:rPr>
+      </w:pPr>
+      <w:r>
+        <w:t xml:space="preserve">Setup user environment.  Add the following variable into </w:t>
+      </w:r>
+      <w:proofErr w:type="gramStart"/>
+      <w:r>
+        <w:t>your .</w:t>
+      </w:r>
+      <w:proofErr w:type="spellStart"/>
+      <w:r>
+        <w:t>cshrc</w:t>
+      </w:r>
+      <w:proofErr w:type="spellEnd"/>
+      <w:proofErr w:type="gramEnd"/>
+    </w:p>
+    <w:p>
+      <w:pPr>
+        <w:ind w:left="360"/>
+        <w:rPr>
+          <w:i/>
+        </w:rPr>
+      </w:pPr>
+      <w:proofErr w:type="spellStart"/>
+      <w:proofErr w:type="gramStart"/>
+      <w:r>
+        <w:rPr>
+          <w:i/>
+        </w:rPr>
+        <w:t>setenv</w:t>
+      </w:r>
+      <w:proofErr w:type="spellEnd"/>
+      <w:proofErr w:type="gramEnd"/>
+      <w:r>
+        <w:rPr>
+          <w:i/>
+        </w:rPr>
+        <w:t xml:space="preserve"> JAVA_HOME</w:t>
+      </w:r>
+      <w:r>
+        <w:rPr>
+          <w:i/>
+        </w:rPr>
+        <w:tab/>
+        <w:t>/</w:t>
+      </w:r>
+      <w:r>
+        <w:rPr>
+          <w:i/>
+        </w:rPr>
+        <w:t>hydra</w:t>
+      </w:r>
+      <w:r>
+        <w:rPr>
+          <w:i/>
+        </w:rPr>
+        <w:t>/</w:t>
+      </w:r>
+      <w:proofErr w:type="spellStart"/>
+      <w:r>
+        <w:rPr>
+          <w:i/>
+        </w:rPr>
+        <w:t>tps</w:t>
+      </w:r>
+      <w:proofErr w:type="spellEnd"/>
+      <w:r>
+        <w:rPr>
+          <w:i/>
+        </w:rPr>
+        <w:t>/java</w:t>
+      </w:r>
+    </w:p>
+    <w:p>
+      <w:pPr>
+        <w:ind w:left="360"/>
+        <w:rPr>
+          <w:i/>
+        </w:rPr>
+      </w:pPr>
+      <w:proofErr w:type="spellStart"/>
+      <w:proofErr w:type="gramStart"/>
+      <w:r>
+        <w:rPr>
+          <w:i/>
+        </w:rPr>
+        <w:t>setenv</w:t>
+      </w:r>
+      <w:proofErr w:type="spellEnd"/>
+      <w:proofErr w:type="gramEnd"/>
+      <w:r>
+        <w:rPr>
+          <w:i/>
+        </w:rPr>
+        <w:t xml:space="preserve"> ANT_HOME</w:t>
+      </w:r>
+      <w:r>
+        <w:rPr>
+          <w:i/>
+        </w:rPr>
+        <w:tab/>
+        <w:t>/</w:t>
+      </w:r>
+      <w:r>
+        <w:rPr>
+          <w:i/>
+        </w:rPr>
+        <w:t>hydra</w:t>
+      </w:r>
+      <w:r>
+        <w:rPr>
+          <w:i/>
+        </w:rPr>
+        <w:t>/</w:t>
+      </w:r>
+      <w:proofErr w:type="spellStart"/>
+      <w:r>
+        <w:rPr>
+          <w:i/>
+        </w:rPr>
+        <w:t>tps</w:t>
+      </w:r>
+      <w:proofErr w:type="spellEnd"/>
+      <w:r>
+        <w:rPr>
+          <w:i/>
+        </w:rPr>
+        <w:t>/ant</w:t>
+      </w:r>
+    </w:p>
+    <w:p>
+      <w:pPr>
+        <w:ind w:left="360"/>
+        <w:rPr>
+          <w:i/>
+        </w:rPr>
+      </w:pPr>
+      <w:proofErr w:type="gramStart"/>
+      <w:r>
+        <w:rPr>
+          <w:i/>
+        </w:rPr>
+        <w:t>set</w:t>
+      </w:r>
+      <w:proofErr w:type="gramEnd"/>
+      <w:r>
+        <w:rPr>
+          <w:i/>
+        </w:rPr>
+        <w:t xml:space="preserve"> path = ( $JAVA_HOME/bin $ANT_HOME/bin $path )</w:t>
+      </w:r>
+    </w:p>
+    <w:p>
+      <w:pPr>
+        <w:numPr>
+          <w:ilvl w:val="0"/>
+          <w:numId w:val="4"/>
+        </w:numPr>
+        <w:rPr>
+          <w:i/>
+        </w:rPr>
+      </w:pPr>
+      <w:r>
+        <w:t>Setup ant environment</w:t>
+      </w:r>
+    </w:p>
+    <w:p>
+      <w:pPr>
+        <w:numPr>
+          <w:ilvl w:val="2"/>
+          <w:numId w:val="4"/>
+        </w:numPr>
+        <w:rPr>
+          <w:i/>
+        </w:rPr>
+      </w:pPr>
+      <w:proofErr w:type="gramStart"/>
+      <w:r>
+        <w:t>create</w:t>
+      </w:r>
+      <w:proofErr w:type="gramEnd"/>
+      <w:r>
+        <w:t xml:space="preserve"> an .</w:t>
+      </w:r>
+      <w:proofErr w:type="spellStart"/>
+      <w:r>
+        <w:t>antrc</w:t>
+      </w:r>
+      <w:proofErr w:type="spellEnd"/>
+      <w:r>
+        <w:t xml:space="preserve"> file in your home directory with these entries</w:t>
+      </w:r>
+    </w:p>
+    <w:p>
+      <w:pPr>
+        <w:ind w:left="720"/>
+        <w:rPr>
+          <w:i/>
+          <w:sz w:val="22"/>
+        </w:rPr>
+      </w:pPr>
+      <w:r>
+        <w:rPr>
+          <w:i/>
+          <w:sz w:val="22"/>
+        </w:rPr>
+        <w:t xml:space="preserve">ANT_ARGS="-logger </w:t>
+      </w:r>
+      <w:proofErr w:type="spellStart"/>
+      <w:r>
+        <w:rPr>
+          <w:i/>
+          <w:sz w:val="22"/>
+        </w:rPr>
+        <w:t>org.apache.tools.ant.NoBannerLogger</w:t>
+      </w:r>
+      <w:proofErr w:type="spellEnd"/>
+      <w:r>
+        <w:rPr>
+          <w:i/>
+          <w:sz w:val="22"/>
+        </w:rPr>
+        <w:t>"</w:t>
+      </w:r>
+    </w:p>
+    <w:p>
+      <w:pPr>
+        <w:ind w:left="720"/>
+        <w:rPr>
+          <w:i/>
+        </w:rPr>
+      </w:pPr>
+      <w:r>
+        <w:rPr>
+          <w:i/>
+          <w:sz w:val="22"/>
+        </w:rPr>
+        <w:t>ANT_OPTS="-Xmx256m"</w:t>
+      </w:r>
+    </w:p>
+    <w:p>
+      <w:pPr>
+        <w:rPr>
+          <w:b/>
+          <w:sz w:val="28"/>
+        </w:rPr>
+      </w:pPr>
+    </w:p>
+    <w:p>
+      <w:pPr>
+        <w:rPr>
+          <w:b/>
+          <w:sz w:val="28"/>
+        </w:rPr>
+      </w:pPr>
+      <w:r>
+        <w:rPr>
+          <w:b/>
+          <w:sz w:val="28"/>
+        </w:rPr>
+        <w:t xml:space="preserve">Setup </w:t>
+      </w:r>
+      <w:proofErr w:type="spellStart"/>
+      <w:r>
+        <w:rPr>
+          <w:b/>
+          <w:sz w:val="28"/>
+        </w:rPr>
+        <w:t>git</w:t>
+      </w:r>
+      <w:proofErr w:type="spellEnd"/>
+    </w:p>
+    <w:p>
+      <w:pPr>
+        <w:numPr>
+          <w:ilvl w:val="0"/>
+          <w:numId w:val="6"/>
+        </w:numPr>
+        <w:rPr>
+          <w:b/>
+          <w:sz w:val="28"/>
+        </w:rPr>
+      </w:pPr>
+      <w:r>
+        <w:t xml:space="preserve">Clone the </w:t>
+      </w:r>
+      <w:proofErr w:type="spellStart"/>
+      <w:r>
+        <w:t>git</w:t>
+      </w:r>
+      <w:proofErr w:type="spellEnd"/>
+      <w:r>
+        <w:t xml:space="preserve"> repository:</w:t>
+      </w:r>
+    </w:p>
+    <w:p>
+      <w:pPr>
+        <w:ind w:left="360"/>
+        <w:rPr>
+          <w:i/>
+        </w:rPr>
+      </w:pPr>
+      <w:r>
+        <w:rPr>
+          <w:i/>
+        </w:rPr>
+        <w:t xml:space="preserve">cd /hydra/cm </w:t>
+      </w:r>
+    </w:p>
+    <w:p>
+      <w:pPr>
+        <w:ind w:left="360"/>
+        <w:rPr>
+          <w:i/>
+        </w:rPr>
+      </w:pPr>
+      <w:proofErr w:type="spellStart"/>
+      <w:proofErr w:type="gramStart"/>
+      <w:r>
+        <w:rPr>
+          <w:i/>
+        </w:rPr>
+        <w:t>git</w:t>
+      </w:r>
+      <w:proofErr w:type="spellEnd"/>
+      <w:proofErr w:type="gramEnd"/>
+      <w:r>
+        <w:rPr>
+          <w:i/>
+        </w:rPr>
+        <w:t xml:space="preserve"> clone ssh://shadev1.ipac.caltech.edu/depot/ife</w:t>
+      </w:r>
+    </w:p>
+    <w:p>
+      <w:pPr>
+        <w:rPr>
+          <w:b/>
+          <w:sz w:val="28"/>
+        </w:rPr>
+      </w:pPr>
+    </w:p>
+    <w:p>
+      <w:pPr>
+        <w:outlineLvl w:val="0"/>
+      </w:pPr>
+      <w:r>
+        <w:rPr>
+          <w:b/>
+          <w:sz w:val="28"/>
+        </w:rPr>
+        <w:t xml:space="preserve">Build </w:t>
+      </w:r>
+      <w:r>
+        <w:rPr>
+          <w:b/>
+          <w:sz w:val="28"/>
+        </w:rPr>
+        <w:t>from source</w:t>
+      </w:r>
+    </w:p>
+    <w:p>
+      <w:pPr>
+        <w:numPr>
+          <w:ilvl w:val="0"/>
+          <w:numId w:val="3"/>
+        </w:numPr>
+      </w:pPr>
+      <w:r>
+        <w:t xml:space="preserve">Get the source from </w:t>
+      </w:r>
+      <w:proofErr w:type="spellStart"/>
+      <w:r>
+        <w:t>git</w:t>
+      </w:r>
+      <w:proofErr w:type="spellEnd"/>
+      <w:r>
+        <w:t>.</w:t>
+      </w:r>
+    </w:p>
+    <w:tbl>
+      <w:tblPr>
+        <w:tblW w:w="0" w:type="auto"/>
+        <w:tblInd w:w="1080" w:type="dxa"/>
+        <w:tblBorders>
+          <w:top w:val="single" w:sz="4" w:space="0" w:color="auto"/>
+          <w:left w:val="single" w:sz="4" w:space="0" w:color="auto"/>
+          <w:bottom w:val="single" w:sz="4" w:space="0" w:color="auto"/>
+          <w:right w:val="single" w:sz="4" w:space="0" w:color="auto"/>
+          <w:insideH w:val="single" w:sz="4" w:space="0" w:color="auto"/>
+          <w:insideV w:val="single" w:sz="4" w:space="0" w:color="auto"/>
+        </w:tblBorders>
+        <w:tblLook w:val="04A0" w:firstRow="1" w:lastRow="0" w:firstColumn="1" w:lastColumn="0" w:noHBand="0" w:noVBand="1"/>
+      </w:tblPr>
+      <w:tblGrid>
+        <w:gridCol w:w="1818"/>
+        <w:gridCol w:w="2250"/>
+        <w:gridCol w:w="2116"/>
+        <w:gridCol w:w="2116"/>
+        <w:tblGridChange w:id="0">
+          <w:tblGrid>
+            <w:gridCol w:w="1818"/>
+            <w:gridCol w:w="2250"/>
+            <w:gridCol w:w="2116"/>
+            <w:gridCol w:w="2116"/>
+          </w:tblGrid>
+        </w:tblGridChange>
+      </w:tblGrid>
+      <w:tr>
+        <w:tc>
+          <w:tcPr>
+            <w:tcW w:w="1818" w:type="dxa"/>
+            <w:shd w:val="clear" w:color="auto" w:fill="auto"/>
+          </w:tcPr>
+          <w:p>
+            <w:r>
+              <w:t>Project</w:t>
+            </w:r>
+          </w:p>
+        </w:tc>
+        <w:tc>
+          <w:tcPr>
+            <w:tcW w:w="2250" w:type="dxa"/>
+            <w:shd w:val="clear" w:color="auto" w:fill="auto"/>
+          </w:tcPr>
+          <w:p>
+            <w:pPr>
+              <w:ind w:right="-108"/>
+            </w:pPr>
+            <w:r>
+              <w:t>I&amp;T branch name</w:t>
+            </w:r>
+          </w:p>
+        </w:tc>
+        <w:tc>
+          <w:tcPr>
+            <w:tcW w:w="2116" w:type="dxa"/>
+            <w:shd w:val="clear" w:color="auto" w:fill="auto"/>
+          </w:tcPr>
+          <w:p>
+            <w:r>
+              <w:t>OPS branch name</w:t>
+            </w:r>
+          </w:p>
+        </w:tc>
+        <w:tc>
+          <w:tcPr>
+            <w:tcW w:w="2116" w:type="dxa"/>
+            <w:shd w:val="clear" w:color="auto" w:fill="auto"/>
+          </w:tcPr>
+          <w:p>
+            <w:r>
+              <w:t>Build target</w:t>
+            </w:r>
+          </w:p>
+        </w:tc>
+      </w:tr>
+      <w:tr>
+        <w:tc>
+          <w:tcPr>
+            <w:tcW w:w="1818" w:type="dxa"/>
+            <w:shd w:val="clear" w:color="auto" w:fill="auto"/>
+          </w:tcPr>
+          <w:p>
+            <w:r>
+              <w:t>Heritage</w:t>
+            </w:r>
+          </w:p>
+        </w:tc>
+        <w:tc>
+          <w:tcPr>
+            <w:tcW w:w="2250" w:type="dxa"/>
+            <w:shd w:val="clear" w:color="auto" w:fill="auto"/>
+          </w:tcPr>
+          <w:p>
+            <w:proofErr w:type="spellStart"/>
+            <w:proofErr w:type="gramStart"/>
+            <w:r>
+              <w:t>rc</w:t>
+            </w:r>
+            <w:proofErr w:type="gramEnd"/>
+            <w:r>
+              <w:t>-sha</w:t>
+            </w:r>
+            <w:proofErr w:type="spellEnd"/>
+          </w:p>
+        </w:tc>
+        <w:tc>
+          <w:tcPr>
+            <w:tcW w:w="2116" w:type="dxa"/>
+            <w:shd w:val="clear" w:color="auto" w:fill="auto"/>
+          </w:tcPr>
+          <w:p>
+            <w:proofErr w:type="spellStart"/>
+            <w:proofErr w:type="gramStart"/>
+            <w:r>
+              <w:t>rel</w:t>
+            </w:r>
+            <w:proofErr w:type="gramEnd"/>
+            <w:r>
+              <w:t>-sha</w:t>
+            </w:r>
+            <w:proofErr w:type="spellEnd"/>
+          </w:p>
+        </w:tc>
+        <w:tc>
+          <w:tcPr>
+            <w:tcW w:w="2116" w:type="dxa"/>
+            <w:shd w:val="clear" w:color="auto" w:fill="auto"/>
+          </w:tcPr>
+          <w:p>
+            <w:proofErr w:type="gramStart"/>
+            <w:r>
+              <w:t>heritage</w:t>
+            </w:r>
+            <w:proofErr w:type="gramEnd"/>
+          </w:p>
+        </w:tc>
+      </w:tr>
+      <w:tr>
+        <w:tc>
+          <w:tcPr>
+            <w:tcW w:w="1818" w:type="dxa"/>
+            <w:shd w:val="clear" w:color="auto" w:fill="auto"/>
+          </w:tcPr>
+          <w:p>
+            <w:r>
+              <w:t>WISE</w:t>
+            </w:r>
+          </w:p>
+        </w:tc>
+        <w:tc>
+          <w:tcPr>
+            <w:tcW w:w="2250" w:type="dxa"/>
+            <w:shd w:val="clear" w:color="auto" w:fill="auto"/>
+          </w:tcPr>
+          <w:p>
+            <w:proofErr w:type="spellStart"/>
+            <w:proofErr w:type="gramStart"/>
+            <w:r>
+              <w:t>rc</w:t>
+            </w:r>
+            <w:proofErr w:type="spellEnd"/>
+            <w:proofErr w:type="gramEnd"/>
+            <w:r>
+              <w:t>-wise</w:t>
+            </w:r>
+          </w:p>
+        </w:tc>
+        <w:tc>
+          <w:tcPr>
+            <w:tcW w:w="2116" w:type="dxa"/>
+            <w:shd w:val="clear" w:color="auto" w:fill="auto"/>
+          </w:tcPr>
+          <w:p>
+            <w:proofErr w:type="spellStart"/>
+            <w:proofErr w:type="gramStart"/>
+            <w:r>
+              <w:t>rel</w:t>
+            </w:r>
+            <w:proofErr w:type="spellEnd"/>
+            <w:proofErr w:type="gramEnd"/>
+            <w:r>
+              <w:t>-wise</w:t>
+            </w:r>
+          </w:p>
+        </w:tc>
+        <w:tc>
+          <w:tcPr>
+            <w:tcW w:w="2116" w:type="dxa"/>
+            <w:shd w:val="clear" w:color="auto" w:fill="auto"/>
+          </w:tcPr>
+          <w:p>
+            <w:proofErr w:type="gramStart"/>
+            <w:r>
+              <w:t>wise</w:t>
+            </w:r>
+            <w:proofErr w:type="gramEnd"/>
+          </w:p>
+        </w:tc>
+      </w:tr>
+      <w:tr>
+        <w:tc>
+          <w:tcPr>
+            <w:tcW w:w="1818" w:type="dxa"/>
+            <w:shd w:val="clear" w:color="auto" w:fill="auto"/>
+          </w:tcPr>
+          <w:p>
+            <w:r>
+              <w:t>Planck</w:t>
+            </w:r>
+          </w:p>
+        </w:tc>
+        <w:tc>
+          <w:tcPr>
+            <w:tcW w:w="2250" w:type="dxa"/>
+            <w:shd w:val="clear" w:color="auto" w:fill="auto"/>
+          </w:tcPr>
+          <w:p>
+            <w:proofErr w:type="spellStart"/>
+            <w:proofErr w:type="gramStart"/>
+            <w:r>
+              <w:t>rc</w:t>
+            </w:r>
+            <w:proofErr w:type="gramEnd"/>
+            <w:r>
+              <w:t>-planck</w:t>
+            </w:r>
+            <w:proofErr w:type="spellEnd"/>
+          </w:p>
+        </w:tc>
+        <w:tc>
+          <w:tcPr>
+            <w:tcW w:w="2116" w:type="dxa"/>
+            <w:shd w:val="clear" w:color="auto" w:fill="auto"/>
+          </w:tcPr>
+          <w:p>
+            <w:proofErr w:type="spellStart"/>
+            <w:proofErr w:type="gramStart"/>
+            <w:r>
+              <w:t>rel</w:t>
+            </w:r>
+            <w:proofErr w:type="gramEnd"/>
+            <w:r>
+              <w:t>-planck</w:t>
+            </w:r>
+            <w:proofErr w:type="spellEnd"/>
+          </w:p>
+        </w:tc>
+        <w:tc>
+          <w:tcPr>
+            <w:tcW w:w="2116" w:type="dxa"/>
+            <w:shd w:val="clear" w:color="auto" w:fill="auto"/>
+          </w:tcPr>
+          <w:p>
+            <w:proofErr w:type="spellStart"/>
+            <w:proofErr w:type="gramStart"/>
+            <w:r>
+              <w:t>planck</w:t>
+            </w:r>
+            <w:proofErr w:type="spellEnd"/>
+            <w:proofErr w:type="gramEnd"/>
+          </w:p>
+        </w:tc>
+      </w:tr>
+      <w:tr>
+        <w:tc>
+          <w:tcPr>
+            <w:tcW w:w="1818" w:type="dxa"/>
+            <w:shd w:val="clear" w:color="auto" w:fill="auto"/>
+          </w:tcPr>
+          <w:p>
+            <w:r>
+              <w:t>Finder Chart</w:t>
+            </w:r>
+          </w:p>
+        </w:tc>
+        <w:tc>
+          <w:tcPr>
+            <w:tcW w:w="2250" w:type="dxa"/>
+            <w:shd w:val="clear" w:color="auto" w:fill="auto"/>
+          </w:tcPr>
+          <w:p>
+            <w:proofErr w:type="spellStart"/>
+            <w:proofErr w:type="gramStart"/>
+            <w:r>
+              <w:t>rc</w:t>
+            </w:r>
+            <w:proofErr w:type="spellEnd"/>
+            <w:proofErr w:type="gramEnd"/>
+            <w:r>
+              <w:t>-fc</w:t>
+            </w:r>
+          </w:p>
+        </w:tc>
+        <w:tc>
+          <w:tcPr>
+            <w:tcW w:w="2116" w:type="dxa"/>
+            <w:shd w:val="clear" w:color="auto" w:fill="auto"/>
+          </w:tcPr>
+          <w:p>
+            <w:proofErr w:type="spellStart"/>
+            <w:proofErr w:type="gramStart"/>
+            <w:r>
+              <w:t>rel</w:t>
+            </w:r>
+            <w:proofErr w:type="spellEnd"/>
+            <w:proofErr w:type="gramEnd"/>
+            <w:r>
+              <w:t>-fc</w:t>
+            </w:r>
+          </w:p>
+        </w:tc>
+        <w:tc>
+          <w:tcPr>
+            <w:tcW w:w="2116" w:type="dxa"/>
+            <w:shd w:val="clear" w:color="auto" w:fill="auto"/>
+          </w:tcPr>
+          <w:p>
+            <w:proofErr w:type="gramStart"/>
+            <w:r>
+              <w:t>fc</w:t>
+            </w:r>
+            <w:proofErr w:type="gramEnd"/>
+          </w:p>
+        </w:tc>
+      </w:tr>
+    </w:tbl>
+    <w:p>
+      <w:pPr>
+        <w:ind w:left="1080"/>
+        <w:rPr>
+          <w:b/>
+          <w:sz w:val="28"/>
+        </w:rPr>
+      </w:pPr>
+    </w:p>
+    <w:p>
+      <w:pPr>
+        <w:rPr>
+          <w:i/>
+          <w:color w:val="FF0000"/>
+        </w:rPr>
+      </w:pPr>
+      <w:r>
+        <w:rPr>
+          <w:b/>
+          <w:i/>
+          <w:color w:val="FF0000"/>
+        </w:rPr>
+        <w:t xml:space="preserve">From here on, I will use Heritage as </w:t>
+      </w:r>
+      <w:r>
+        <w:rPr>
+          <w:b/>
+          <w:i/>
+          <w:color w:val="FF0000"/>
+        </w:rPr>
+        <w:t xml:space="preserve">an </w:t>
+      </w:r>
+      <w:r>
+        <w:rPr>
+          <w:b/>
+          <w:i/>
+          <w:color w:val="FF0000"/>
+        </w:rPr>
+        <w:t>example</w:t>
+      </w:r>
+      <w:r>
+        <w:rPr>
+          <w:b/>
+          <w:i/>
+          <w:color w:val="FF0000"/>
+        </w:rPr>
+        <w:t>.  Replace the heritage’s specific parameters with the ones above when building other projects.</w:t>
+      </w:r>
+      <w:r>
+        <w:rPr>
+          <w:i/>
+          <w:color w:val="FF0000"/>
+        </w:rPr>
+        <w:t xml:space="preserve"> </w:t>
+      </w:r>
+    </w:p>
+    <w:p/>
+    <w:p>
+      <w:pPr>
+        <w:numPr>
+          <w:ilvl w:val="2"/>
+          <w:numId w:val="3"/>
+        </w:numPr>
+        <w:rPr>
+          <w:i/>
+        </w:rPr>
+      </w:pPr>
+      <w:r>
+        <w:rPr>
+          <w:i/>
+        </w:rPr>
+        <w:t xml:space="preserve">cd </w:t>
+      </w:r>
+      <w:r>
+        <w:rPr>
+          <w:i/>
+        </w:rPr>
+        <w:t>/hydra/cm</w:t>
+      </w:r>
+    </w:p>
+    <w:p>
+      <w:pPr>
+        <w:numPr>
+          <w:ilvl w:val="2"/>
+          <w:numId w:val="3"/>
+        </w:numPr>
+        <w:rPr>
+          <w:i/>
+        </w:rPr>
+      </w:pPr>
+      <w:proofErr w:type="spellStart"/>
+      <w:proofErr w:type="gramStart"/>
+      <w:r>
+        <w:rPr>
+          <w:i/>
+        </w:rPr>
+        <w:t>git</w:t>
+      </w:r>
+      <w:proofErr w:type="spellEnd"/>
+      <w:proofErr w:type="gramEnd"/>
+      <w:r>
+        <w:rPr>
+          <w:i/>
+        </w:rPr>
+        <w:t xml:space="preserve"> pull origin</w:t>
+      </w:r>
+      <w:r>
+        <w:rPr>
+          <w:i/>
+        </w:rPr>
+        <w:t xml:space="preserve"> </w:t>
+      </w:r>
+      <w:proofErr w:type="spellStart"/>
+      <w:r>
+        <w:rPr>
+          <w:i/>
+        </w:rPr>
+        <w:t>rel-sha</w:t>
+      </w:r>
+      <w:proofErr w:type="spellEnd"/>
+    </w:p>
+    <w:p>
+      <w:pPr>
+        <w:numPr>
+          <w:ilvl w:val="2"/>
+          <w:numId w:val="3"/>
+        </w:numPr>
+        <w:rPr>
+          <w:i/>
+        </w:rPr>
+      </w:pPr>
+      <w:proofErr w:type="spellStart"/>
+      <w:proofErr w:type="gramStart"/>
+      <w:r>
+        <w:rPr>
+          <w:i/>
+        </w:rPr>
+        <w:t>git</w:t>
+      </w:r>
+      <w:proofErr w:type="spellEnd"/>
+      <w:proofErr w:type="gramEnd"/>
+      <w:r>
+        <w:rPr>
+          <w:i/>
+        </w:rPr>
+        <w:t xml:space="preserve"> checkout </w:t>
+      </w:r>
+      <w:proofErr w:type="spellStart"/>
+      <w:r>
+        <w:rPr>
+          <w:i/>
+        </w:rPr>
+        <w:t>rel-sha</w:t>
+      </w:r>
+      <w:proofErr w:type="spellEnd"/>
+    </w:p>
+    <w:p>
+      <w:pPr>
+        <w:ind w:left="720"/>
+        <w:rPr>
+          <w:i/>
+        </w:rPr>
+      </w:pPr>
+    </w:p>
+    <w:p>
+      <w:pPr>
+        <w:numPr>
+          <w:ilvl w:val="0"/>
+          <w:numId w:val="5"/>
+        </w:numPr>
+      </w:pPr>
+      <w:r>
+        <w:t>Ant build</w:t>
+      </w:r>
+    </w:p>
+    <w:p>
+      <w:pPr>
+        <w:numPr>
+          <w:ilvl w:val="2"/>
+          <w:numId w:val="5"/>
+        </w:numPr>
+        <w:rPr>
+          <w:i/>
+        </w:rPr>
+      </w:pPr>
+      <w:r>
+        <w:rPr>
+          <w:i/>
+        </w:rPr>
+        <w:t xml:space="preserve">cd </w:t>
+      </w:r>
+      <w:proofErr w:type="spellStart"/>
+      <w:r>
+        <w:rPr>
+          <w:i/>
+        </w:rPr>
+        <w:t>ife</w:t>
+      </w:r>
+      <w:proofErr w:type="spellEnd"/>
+      <w:r>
+        <w:rPr>
+          <w:i/>
+        </w:rPr>
+        <w:t>/</w:t>
+      </w:r>
+      <w:r>
+        <w:rPr>
+          <w:i/>
+        </w:rPr>
+        <w:t>common/java; ant all; cd -</w:t>
+      </w:r>
+    </w:p>
+    <w:p>
+      <w:pPr>
+        <w:numPr>
+          <w:ilvl w:val="2"/>
+          <w:numId w:val="5"/>
+        </w:numPr>
+        <w:rPr>
+          <w:b/>
+          <w:sz w:val="28"/>
+        </w:rPr>
+      </w:pPr>
+      <w:r>
+        <w:rPr>
+          <w:i/>
+        </w:rPr>
+        <w:t xml:space="preserve">cd </w:t>
+      </w:r>
+      <w:proofErr w:type="spellStart"/>
+      <w:r>
+        <w:rPr>
+          <w:i/>
+        </w:rPr>
+        <w:t>ife</w:t>
+      </w:r>
+      <w:proofErr w:type="spellEnd"/>
+      <w:r>
+        <w:rPr>
+          <w:i/>
+        </w:rPr>
+        <w:t>/firefly</w:t>
+      </w:r>
+      <w:r>
+        <w:rPr>
+          <w:i/>
+        </w:rPr>
+        <w:t xml:space="preserve">/java; ant </w:t>
+      </w:r>
+      <w:r>
+        <w:rPr>
+          <w:i/>
+        </w:rPr>
+        <w:t>heritage</w:t>
+      </w:r>
+      <w:r>
+        <w:rPr>
+          <w:i/>
+        </w:rPr>
+        <w:t xml:space="preserve">; cd </w:t>
+      </w:r>
+      <w:r>
+        <w:rPr>
+          <w:i/>
+        </w:rPr>
+        <w:t>–</w:t>
+      </w:r>
+    </w:p>
+    <w:p>
+      <w:pPr>
+        <w:rPr>
+          <w:b/>
+          <w:sz w:val="28"/>
+        </w:rPr>
+      </w:pPr>
+    </w:p>
+    <w:p>
+      <w:pPr>
+        <w:rPr>
+          <w:b/>
+          <w:sz w:val="28"/>
+        </w:rPr>
+      </w:pPr>
+      <w:r>
+        <w:rPr>
+          <w:b/>
+          <w:sz w:val="28"/>
+        </w:rPr>
+        <w:br w:type="page"/>
+      </w:r>
+    </w:p>
+    <w:p>
+      <w:pPr>
+        <w:rPr>
+          <w:b/>
+          <w:sz w:val="28"/>
+        </w:rPr>
+      </w:pPr>
     </w:p>
     <w:p>
       <w:pPr>
@@ -1123,61 +2180,56 @@
           <w:ilvl w:val="2"/>
           <w:numId w:val="2"/>
         </w:numPr>
-      </w:pPr>
-      <w:proofErr w:type="gramStart"/>
-      <w:r>
-        <w:t xml:space="preserve">Set  </w:t>
-      </w:r>
-      <w:proofErr w:type="spellStart"/>
-      <w:r>
-        <w:t>env</w:t>
-      </w:r>
-      <w:proofErr w:type="spellEnd"/>
-      <w:proofErr w:type="gramEnd"/>
-      <w:r>
-        <w:t xml:space="preserve"> </w:t>
-      </w:r>
-      <w:r>
-        <w:t>CVSROOT=:</w:t>
-      </w:r>
-      <w:proofErr w:type="spellStart"/>
-      <w:r>
-        <w:t>pserver</w:t>
-      </w:r>
-      <w:proofErr w:type="spellEnd"/>
-      <w:r>
-        <w:t>:</w:t>
-      </w:r>
-      <w:r>
-        <w:t>&lt;</w:t>
-      </w:r>
-      <w:proofErr w:type="spellStart"/>
-      <w:r>
-        <w:t>user_id</w:t>
-      </w:r>
-      <w:proofErr w:type="spellEnd"/>
-      <w:r>
-        <w:t>&gt;</w:t>
-      </w:r>
-      <w:r>
-        <w:t>@ssccm2.ipac.caltech.edu:/</w:t>
-      </w:r>
-      <w:proofErr w:type="spellStart"/>
-      <w:r>
-        <w:t>ssc</w:t>
-      </w:r>
-      <w:proofErr w:type="spellEnd"/>
-      <w:r>
+        <w:rPr>
+          <w:i/>
+        </w:rPr>
+      </w:pPr>
+      <w:r>
+        <w:rPr>
+          <w:i/>
+        </w:rPr>
+        <w:t xml:space="preserve">cd </w:t>
+      </w:r>
+      <w:r>
+        <w:rPr>
+          <w:i/>
+        </w:rPr>
+        <w:t>/hydra/cm/</w:t>
+      </w:r>
+      <w:proofErr w:type="spellStart"/>
+      <w:r>
+        <w:rPr>
+          <w:i/>
+        </w:rPr>
+        <w:t>ife</w:t>
+      </w:r>
+      <w:proofErr w:type="spellEnd"/>
+      <w:r>
+        <w:rPr>
+          <w:i/>
+        </w:rPr>
         <w:t>/</w:t>
       </w:r>
-      <w:proofErr w:type="spellStart"/>
-      <w:r>
-        <w:t>cvs</w:t>
-      </w:r>
-      <w:proofErr w:type="spellEnd"/>
-      <w:r>
-        <w:t>/root</w:t>
-      </w:r>
+      <w:r>
+        <w:rPr>
+          <w:i/>
+        </w:rPr>
+        <w:t>firefly</w:t>
+      </w:r>
+      <w:r>
+        <w:rPr>
+          <w:i/>
+        </w:rPr>
+        <w:t>/</w:t>
+      </w:r>
+      <w:proofErr w:type="spellStart"/>
+      <w:r>
+        <w:rPr>
+          <w:i/>
+        </w:rPr>
+        <w:t>conf</w:t>
+      </w:r>
+      <w:proofErr w:type="spellEnd"/>
     </w:p>
     <w:p>
       <w:pPr>
@@ -1185,16 +2237,37 @@
           <w:ilvl w:val="2"/>
           <w:numId w:val="2"/>
         </w:numPr>
-      </w:pPr>
-      <w:proofErr w:type="spellStart"/>
+        <w:rPr>
+          <w:i/>
+        </w:rPr>
+      </w:pPr>
       <w:proofErr w:type="gramStart"/>
       <w:r>
-        <w:t>cvs</w:t>
-      </w:r>
-      <w:proofErr w:type="spellEnd"/>
+        <w:rPr>
+          <w:i/>
+        </w:rPr>
+        <w:t>edit</w:t>
+      </w:r>
       <w:proofErr w:type="gramEnd"/>
       <w:r>
-        <w:t xml:space="preserve"> checkout heritage</w:t>
+        <w:rPr>
+          <w:i/>
+        </w:rPr>
+        <w:t xml:space="preserve"> </w:t>
+      </w:r>
+      <w:proofErr w:type="spellStart"/>
+      <w:r>
+        <w:rPr>
+          <w:i/>
+        </w:rPr>
+        <w:t>env.properties</w:t>
+      </w:r>
+      <w:proofErr w:type="spellEnd"/>
+      <w:r>
+        <w:rPr>
+          <w:i/>
+        </w:rPr>
+        <w:t xml:space="preserve"> with properties for this environment</w:t>
       </w:r>
     </w:p>
     <w:p>
@@ -1203,16 +2276,34 @@
           <w:ilvl w:val="2"/>
           <w:numId w:val="2"/>
         </w:numPr>
-      </w:pPr>
-      <w:proofErr w:type="spellStart"/>
+        <w:rPr>
+          <w:i/>
+        </w:rPr>
+      </w:pPr>
       <w:proofErr w:type="gramStart"/>
       <w:r>
-        <w:t>cvs</w:t>
-      </w:r>
-      <w:proofErr w:type="spellEnd"/>
+        <w:rPr>
+          <w:i/>
+        </w:rPr>
+        <w:t>ant</w:t>
+      </w:r>
       <w:proofErr w:type="gramEnd"/>
       <w:r>
-        <w:t xml:space="preserve"> checkout common/jars common/java/tools</w:t>
+        <w:rPr>
+          <w:i/>
+        </w:rPr>
+        <w:t xml:space="preserve"> all</w:t>
+      </w:r>
+    </w:p>
+    <w:p>
+      <w:pPr>
+        <w:numPr>
+          <w:ilvl w:val="1"/>
+          <w:numId w:val="2"/>
+        </w:numPr>
+      </w:pPr>
+      <w:r>
+        <w:t>Setup a Tomcat instance</w:t>
       </w:r>
     </w:p>
     <w:p>
@@ -1223,97 +2314,6 @@
         </w:numPr>
       </w:pPr>
       <w:r>
-        <w:t>cd into heritage/</w:t>
-      </w:r>
-      <w:proofErr w:type="spellStart"/>
-      <w:r>
-        <w:t>config</w:t>
-      </w:r>
-      <w:proofErr w:type="spellEnd"/>
-    </w:p>
-    <w:p>
-      <w:pPr>
-        <w:numPr>
-          <w:ilvl w:val="2"/>
-          <w:numId w:val="2"/>
-        </w:numPr>
-        <w:rPr>
-          <w:i/>
-        </w:rPr>
-      </w:pPr>
-      <w:proofErr w:type="gramStart"/>
-      <w:r>
-        <w:rPr>
-          <w:i/>
-        </w:rPr>
-        <w:t>edit</w:t>
-      </w:r>
-      <w:proofErr w:type="gramEnd"/>
-      <w:r>
-        <w:rPr>
-          <w:i/>
-        </w:rPr>
-        <w:t xml:space="preserve"> </w:t>
-      </w:r>
-      <w:proofErr w:type="spellStart"/>
-      <w:r>
-        <w:rPr>
-          <w:i/>
-        </w:rPr>
-        <w:t>env.properties</w:t>
-      </w:r>
-      <w:proofErr w:type="spellEnd"/>
-      <w:r>
-        <w:rPr>
-          <w:i/>
-        </w:rPr>
-        <w:t xml:space="preserve"> with properties for this environment</w:t>
-      </w:r>
-    </w:p>
-    <w:p>
-      <w:pPr>
-        <w:numPr>
-          <w:ilvl w:val="2"/>
-          <w:numId w:val="2"/>
-        </w:numPr>
-        <w:rPr>
-          <w:i/>
-        </w:rPr>
-      </w:pPr>
-      <w:proofErr w:type="gramStart"/>
-      <w:r>
-        <w:rPr>
-          <w:i/>
-        </w:rPr>
-        <w:t>ant</w:t>
-      </w:r>
-      <w:proofErr w:type="gramEnd"/>
-      <w:r>
-        <w:rPr>
-          <w:i/>
-        </w:rPr>
-        <w:t xml:space="preserve"> all</w:t>
-      </w:r>
-    </w:p>
-    <w:p>
-      <w:pPr>
-        <w:numPr>
-          <w:ilvl w:val="1"/>
-          <w:numId w:val="2"/>
-        </w:numPr>
-      </w:pPr>
-      <w:r>
-        <w:t>Setup a Tomcat instance</w:t>
-      </w:r>
-    </w:p>
-    <w:p>
-      <w:pPr>
-        <w:numPr>
-          <w:ilvl w:val="2"/>
-          <w:numId w:val="2"/>
-        </w:numPr>
-      </w:pPr>
-      <w:r>
         <w:t xml:space="preserve">Using the host name, setup a Tomcat directory structure under the </w:t>
       </w:r>
       <w:r>
@@ -1485,8 +2485,6 @@
         </w:rPr>
         <w:t xml:space="preserve"> .</w:t>
       </w:r>
-      <w:bookmarkStart w:id="0" w:name="_GoBack"/>
-      <w:bookmarkEnd w:id="0"/>
       <w:proofErr w:type="gramEnd"/>
     </w:p>
     <w:p>
@@ -1863,7 +2861,18 @@
       </w:r>
       <w:proofErr w:type="spellEnd"/>
       <w:r>
-        <w:t xml:space="preserve"> heritage/</w:t>
+        <w:t xml:space="preserve"> </w:t>
+      </w:r>
+      <w:proofErr w:type="spellStart"/>
+      <w:r>
+        <w:t>ife</w:t>
+      </w:r>
+      <w:proofErr w:type="spellEnd"/>
+      <w:r>
+        <w:t>/firefly</w:t>
+      </w:r>
+      <w:r>
+        <w:t>/</w:t>
       </w:r>
       <w:proofErr w:type="spellStart"/>
       <w:r>
@@ -2348,6 +3357,11 @@
       </w:pPr>
     </w:p>
     <w:p>
+      <w:r>
+        <w:br w:type="page"/>
+      </w:r>
+    </w:p>
+    <w:p>
       <w:pPr>
         <w:numPr>
           <w:ilvl w:val="0"/>
@@ -2379,15 +3393,39 @@
         </w:numPr>
       </w:pPr>
       <w:r>
-        <w:t xml:space="preserve">Setup </w:t>
-      </w:r>
-      <w:proofErr w:type="spellStart"/>
-      <w:r>
-        <w:t>mod_proxy_ajp</w:t>
-      </w:r>
-      <w:proofErr w:type="spellEnd"/>
-      <w:r>
-        <w:t xml:space="preserve"> (tomcat connector)</w:t>
+        <w:t xml:space="preserve">Copy </w:t>
+      </w:r>
+      <w:proofErr w:type="spellStart"/>
+      <w:r>
+        <w:t>config</w:t>
+      </w:r>
+      <w:proofErr w:type="spellEnd"/>
+      <w:r>
+        <w:t xml:space="preserve"> file into /</w:t>
+      </w:r>
+      <w:proofErr w:type="spellStart"/>
+      <w:r>
+        <w:t>etc</w:t>
+      </w:r>
+      <w:proofErr w:type="spellEnd"/>
+      <w:r>
+        <w:t>/</w:t>
+      </w:r>
+      <w:proofErr w:type="spellStart"/>
+      <w:r>
+        <w:t>httpd</w:t>
+      </w:r>
+      <w:proofErr w:type="spellEnd"/>
+      <w:r>
+        <w:t>/</w:t>
+      </w:r>
+      <w:proofErr w:type="spellStart"/>
+      <w:r>
+        <w:t>conf.d</w:t>
+      </w:r>
+      <w:proofErr w:type="spellEnd"/>
+      <w:r>
+        <w:t>/ directory</w:t>
       </w:r>
     </w:p>
     <w:p>
@@ -2396,34 +3434,149 @@
           <w:ilvl w:val="2"/>
           <w:numId w:val="1"/>
         </w:numPr>
-      </w:pPr>
-      <w:r>
-        <w:t>Include heritage/</w:t>
-      </w:r>
-      <w:proofErr w:type="spellStart"/>
-      <w:r>
+        <w:rPr>
+          <w:b/>
+          <w:sz w:val="28"/>
+        </w:rPr>
+      </w:pPr>
+      <w:proofErr w:type="spellStart"/>
+      <w:r>
+        <w:rPr>
+          <w:i/>
+        </w:rPr>
+        <w:t>cp</w:t>
+      </w:r>
+      <w:proofErr w:type="spellEnd"/>
+      <w:r>
+        <w:rPr>
+          <w:i/>
+        </w:rPr>
+        <w:t xml:space="preserve"> </w:t>
+      </w:r>
+      <w:r>
+        <w:rPr>
+          <w:i/>
+        </w:rPr>
+        <w:t>/hydra/cm/</w:t>
+      </w:r>
+      <w:proofErr w:type="spellStart"/>
+      <w:r>
+        <w:rPr>
+          <w:i/>
+        </w:rPr>
+        <w:t>ife</w:t>
+      </w:r>
+      <w:proofErr w:type="spellEnd"/>
+      <w:r>
+        <w:rPr>
+          <w:i/>
+        </w:rPr>
+        <w:t>/firefly</w:t>
+      </w:r>
+      <w:r>
+        <w:rPr>
+          <w:i/>
+        </w:rPr>
+        <w:t>/</w:t>
+      </w:r>
+      <w:proofErr w:type="spellStart"/>
+      <w:r>
+        <w:rPr>
+          <w:i/>
+        </w:rPr>
         <w:t>config</w:t>
       </w:r>
       <w:proofErr w:type="spellEnd"/>
       <w:r>
+        <w:rPr>
+          <w:i/>
+        </w:rPr>
         <w:t>/apache/</w:t>
       </w:r>
       <w:proofErr w:type="spellStart"/>
       <w:r>
-        <w:t>irsa_proxy.conf</w:t>
-      </w:r>
-      <w:proofErr w:type="spellEnd"/>
-      <w:r>
-        <w:t xml:space="preserve"> into the apache’s </w:t>
-      </w:r>
-      <w:proofErr w:type="spellStart"/>
-      <w:r>
-        <w:t>httpd.conf</w:t>
-      </w:r>
-      <w:proofErr w:type="spellEnd"/>
-      <w:r>
-        <w:t xml:space="preserve"> file</w:t>
-      </w:r>
+        <w:rPr>
+          <w:i/>
+        </w:rPr>
+        <w:t>ops_proxy</w:t>
+      </w:r>
+      <w:r>
+        <w:rPr>
+          <w:i/>
+        </w:rPr>
+        <w:t>.</w:t>
+      </w:r>
+      <w:r>
+        <w:rPr>
+          <w:i/>
+        </w:rPr>
+        <w:t>conf</w:t>
+      </w:r>
+      <w:proofErr w:type="spellEnd"/>
+      <w:r>
+        <w:rPr>
+          <w:i/>
+        </w:rPr>
+        <w:t xml:space="preserve"> /</w:t>
+      </w:r>
+      <w:proofErr w:type="spellStart"/>
+      <w:r>
+        <w:rPr>
+          <w:i/>
+        </w:rPr>
+        <w:t>etc</w:t>
+      </w:r>
+      <w:proofErr w:type="spellEnd"/>
+      <w:r>
+        <w:rPr>
+          <w:i/>
+        </w:rPr>
+        <w:t>/</w:t>
+      </w:r>
+      <w:proofErr w:type="spellStart"/>
+      <w:r>
+        <w:rPr>
+          <w:i/>
+        </w:rPr>
+        <w:t>httpd</w:t>
+      </w:r>
+      <w:proofErr w:type="spellEnd"/>
+      <w:r>
+        <w:rPr>
+          <w:i/>
+        </w:rPr>
+        <w:t>/</w:t>
+      </w:r>
+      <w:proofErr w:type="spellStart"/>
+      <w:r>
+        <w:rPr>
+          <w:i/>
+        </w:rPr>
+        <w:t>conf.d</w:t>
+      </w:r>
+      <w:proofErr w:type="spellEnd"/>
+      <w:r>
+        <w:rPr>
+          <w:i/>
+        </w:rPr>
+        <w:t>/</w:t>
+      </w:r>
+    </w:p>
+    <w:p>
+      <w:pPr>
+        <w:numPr>
+          <w:ilvl w:val="1"/>
+          <w:numId w:val="1"/>
+        </w:numPr>
+      </w:pPr>
+      <w:r>
+        <w:t xml:space="preserve">Edit </w:t>
+      </w:r>
+      <w:proofErr w:type="spellStart"/>
+      <w:r>
+        <w:t>ops_proxy.conf</w:t>
+      </w:r>
+      <w:proofErr w:type="spellEnd"/>
     </w:p>
     <w:p>
       <w:pPr>
@@ -2431,45 +3584,9 @@
           <w:ilvl w:val="2"/>
           <w:numId w:val="1"/>
         </w:numPr>
-        <w:rPr>
-          <w:b/>
-          <w:sz w:val="28"/>
-        </w:rPr>
-      </w:pPr>
-      <w:r>
-        <w:t xml:space="preserve">You can do this by either cut/paste the content of </w:t>
-      </w:r>
-      <w:proofErr w:type="spellStart"/>
-      <w:r>
-        <w:t>irsa_proxy.conf</w:t>
-      </w:r>
-      <w:proofErr w:type="spellEnd"/>
-      <w:r>
-        <w:t xml:space="preserve"> into the </w:t>
-      </w:r>
-      <w:proofErr w:type="spellStart"/>
-      <w:r>
-        <w:t>httpd.conf</w:t>
-      </w:r>
-      <w:proofErr w:type="spellEnd"/>
-      <w:r>
-        <w:t xml:space="preserve"> file or add an “Include </w:t>
-      </w:r>
-      <w:proofErr w:type="spellStart"/>
-      <w:r>
-        <w:t>irsa_proxy.conf</w:t>
-      </w:r>
-      <w:proofErr w:type="spellEnd"/>
-      <w:r>
-        <w:t xml:space="preserve">” directive into the </w:t>
-      </w:r>
-      <w:proofErr w:type="spellStart"/>
-      <w:r>
-        <w:t>httpd.conf</w:t>
-      </w:r>
-      <w:proofErr w:type="spellEnd"/>
-      <w:r>
-        <w:t xml:space="preserve"> file.</w:t>
+      </w:pPr>
+      <w:r>
+        <w:t>Make sure hostname is correct.  Add/remove sections as needed.</w:t>
       </w:r>
     </w:p>
     <w:p>
@@ -2479,16 +3596,35 @@
           <w:numId w:val="1"/>
         </w:numPr>
       </w:pPr>
-      <w:proofErr w:type="gramStart"/>
-      <w:r>
-        <w:t>res</w:t>
-      </w:r>
-      <w:r>
-        <w:t>tart</w:t>
-      </w:r>
-      <w:proofErr w:type="gramEnd"/>
-      <w:r>
-        <w:t xml:space="preserve"> apache</w:t>
+      <w:r>
+        <w:t>Start up apache</w:t>
+      </w:r>
+    </w:p>
+    <w:p>
+      <w:pPr>
+        <w:numPr>
+          <w:ilvl w:val="2"/>
+          <w:numId w:val="1"/>
+        </w:numPr>
+      </w:pPr>
+      <w:r>
+        <w:t>/</w:t>
+      </w:r>
+      <w:proofErr w:type="spellStart"/>
+      <w:r>
+        <w:t>sbin</w:t>
+      </w:r>
+      <w:proofErr w:type="spellEnd"/>
+      <w:r>
+        <w:t xml:space="preserve">/service </w:t>
+      </w:r>
+      <w:proofErr w:type="spellStart"/>
+      <w:r>
+        <w:t>httpd</w:t>
+      </w:r>
+      <w:proofErr w:type="spellEnd"/>
+      <w:r>
+        <w:t xml:space="preserve"> start</w:t>
       </w:r>
     </w:p>
     <w:p>
@@ -2680,8 +3816,16 @@
       <w:r>
         <w:t xml:space="preserve">Content from </w:t>
       </w:r>
-      <w:r>
-        <w:t>heritage/</w:t>
+      <w:proofErr w:type="spellStart"/>
+      <w:r>
+        <w:t>ife</w:t>
+      </w:r>
+      <w:proofErr w:type="spellEnd"/>
+      <w:r>
+        <w:t>/firefly</w:t>
+      </w:r>
+      <w:r>
+        <w:t>/</w:t>
       </w:r>
       <w:proofErr w:type="spellStart"/>
       <w:r>
@@ -2983,7 +4127,27 @@
         <w:rPr>
           <w:sz w:val="20"/>
         </w:rPr>
-        <w:t xml:space="preserve"> all of the CREATE statements in the heritage/</w:t>
+        <w:t xml:space="preserve"> all of the CREATE statements in the </w:t>
+      </w:r>
+      <w:proofErr w:type="spellStart"/>
+      <w:r>
+        <w:rPr>
+          <w:sz w:val="20"/>
+        </w:rPr>
+        <w:t>ife</w:t>
+      </w:r>
+      <w:proofErr w:type="spellEnd"/>
+      <w:r>
+        <w:rPr>
+          <w:sz w:val="20"/>
+        </w:rPr>
+        <w:t>/firefly</w:t>
+      </w:r>
+      <w:r>
+        <w:rPr>
+          <w:sz w:val="20"/>
+        </w:rPr>
+        <w:t>/</w:t>
       </w:r>
       <w:proofErr w:type="spellStart"/>
       <w:r>
@@ -3730,7 +4894,36 @@
           <w:iCs/>
           <w:lang w:eastAsia="ja-JP"/>
         </w:rPr>
-        <w:t>Change label to be the tag for both common &amp; heritage</w:t>
+        <w:t xml:space="preserve">Change label to be the tag </w:t>
+      </w:r>
+      <w:r>
+        <w:rPr>
+          <w:rFonts w:eastAsiaTheme="minorEastAsia"/>
+          <w:i/>
+          <w:iCs/>
+          <w:lang w:eastAsia="ja-JP"/>
+        </w:rPr>
+        <w:t xml:space="preserve">for the </w:t>
+      </w:r>
+      <w:proofErr w:type="spellStart"/>
+      <w:r>
+        <w:rPr>
+          <w:rFonts w:eastAsiaTheme="minorEastAsia"/>
+          <w:i/>
+          <w:iCs/>
+          <w:lang w:eastAsia="ja-JP"/>
+        </w:rPr>
+        <w:t>git</w:t>
+      </w:r>
+      <w:proofErr w:type="spellEnd"/>
+      <w:r>
+        <w:rPr>
+          <w:rFonts w:eastAsiaTheme="minorEastAsia"/>
+          <w:i/>
+          <w:iCs/>
+          <w:lang w:eastAsia="ja-JP"/>
+        </w:rPr>
+        <w:t xml:space="preserve"> repository</w:t>
       </w:r>
     </w:p>
     <w:p>
@@ -4338,13 +5531,15 @@
           <w:ilvl w:val="0"/>
           <w:numId w:val="9"/>
         </w:numPr>
-        <w:rPr>
-          <w:b/>
-          <w:sz w:val="28"/>
-        </w:rPr>
-      </w:pPr>
-      <w:r>
-        <w:t>Stop up all tomcat servers.</w:t>
+      </w:pPr>
+      <w:r>
+        <w:t>Run</w:t>
+      </w:r>
+      <w:r>
+        <w:t xml:space="preserve"> </w:t>
+      </w:r>
+      <w:r>
+        <w:t>deploy script</w:t>
       </w:r>
     </w:p>
     <w:p>
@@ -4353,67 +5548,27 @@
           <w:ilvl w:val="2"/>
           <w:numId w:val="9"/>
         </w:numPr>
-        <w:rPr>
-          <w:b/>
-          <w:sz w:val="28"/>
-        </w:rPr>
-      </w:pPr>
-      <w:r>
-        <w:rPr>
-          <w:i/>
-        </w:rPr>
-        <w:t>/</w:t>
-      </w:r>
-      <w:proofErr w:type="spellStart"/>
-      <w:r>
-        <w:rPr>
-          <w:i/>
-        </w:rPr>
-        <w:t>sbin</w:t>
-      </w:r>
-      <w:proofErr w:type="spellEnd"/>
-      <w:r>
-        <w:rPr>
-          <w:i/>
-        </w:rPr>
-        <w:t xml:space="preserve">/service </w:t>
-      </w:r>
-      <w:proofErr w:type="spellStart"/>
-      <w:r>
-        <w:rPr>
-          <w:i/>
-        </w:rPr>
-        <w:t>tomcat</w:t>
-      </w:r>
-      <w:r>
-        <w:rPr>
-          <w:i/>
-        </w:rPr>
-        <w:t>_init</w:t>
-      </w:r>
-      <w:proofErr w:type="spellEnd"/>
-      <w:r>
-        <w:rPr>
-          <w:i/>
-        </w:rPr>
-        <w:t xml:space="preserve"> stop</w:t>
-      </w:r>
-    </w:p>
-    <w:p>
-      <w:pPr>
-        <w:numPr>
-          <w:ilvl w:val="0"/>
-          <w:numId w:val="9"/>
-        </w:numPr>
-      </w:pPr>
-      <w:r>
-        <w:t>Run</w:t>
-      </w:r>
+      </w:pPr>
+      <w:r>
+        <w:t>Log into server box 1</w:t>
+      </w:r>
+      <w:proofErr w:type="gramStart"/>
+      <w:r>
+        <w:t>..</w:t>
+      </w:r>
+      <w:proofErr w:type="gramEnd"/>
       <w:r>
         <w:t xml:space="preserve"> </w:t>
       </w:r>
-      <w:r>
-        <w:t>deploy script</w:t>
+      <w:proofErr w:type="spellStart"/>
+      <w:proofErr w:type="gramStart"/>
+      <w:r>
+        <w:t>etct</w:t>
+      </w:r>
+      <w:proofErr w:type="spellEnd"/>
+      <w:proofErr w:type="gramEnd"/>
+      <w:r>
+        <w:t xml:space="preserve"> shadev1</w:t>
       </w:r>
     </w:p>
     <w:p>
@@ -4422,29 +5577,9 @@
           <w:ilvl w:val="2"/>
           <w:numId w:val="9"/>
         </w:numPr>
-        <w:rPr>
-          <w:i/>
-        </w:rPr>
-      </w:pPr>
-      <w:proofErr w:type="gramStart"/>
-      <w:r>
-        <w:rPr>
-          <w:i/>
-        </w:rPr>
-        <w:t>edit</w:t>
-      </w:r>
-      <w:proofErr w:type="gramEnd"/>
-      <w:r>
-        <w:rPr>
-          <w:i/>
-        </w:rPr>
-        <w:t xml:space="preserve"> /hydra/server/repos/</w:t>
-      </w:r>
-      <w:r>
-        <w:rPr>
-          <w:i/>
-        </w:rPr>
-        <w:t>hydra_deploy.sh</w:t>
+      </w:pPr>
+      <w:r>
+        <w:t>cd /hydra/server/repos</w:t>
       </w:r>
     </w:p>
     <w:p>
@@ -4462,14 +5597,14 @@
         <w:rPr>
           <w:i/>
         </w:rPr>
-        <w:t>change</w:t>
+        <w:t>verify</w:t>
       </w:r>
       <w:proofErr w:type="gramEnd"/>
       <w:r>
         <w:rPr>
           <w:i/>
         </w:rPr>
-        <w:t xml:space="preserve"> version and app to the appropriate values</w:t>
+        <w:t xml:space="preserve"> that &lt;project&gt;/current is pointing to the version you wise to deploy</w:t>
       </w:r>
     </w:p>
     <w:p>
@@ -4494,7 +5629,7 @@
         <w:rPr>
           <w:i/>
         </w:rPr>
-        <w:t xml:space="preserve"> the hydra_deploy.sh script; this script does the following</w:t>
+        <w:t xml:space="preserve"> the hydra_deploy.sh script</w:t>
       </w:r>
     </w:p>
     <w:p>
@@ -4503,14 +5638,23 @@
           <w:ilvl w:val="3"/>
           <w:numId w:val="9"/>
         </w:numPr>
+        <w:rPr>
+          <w:i/>
+        </w:rPr>
       </w:pPr>
       <w:proofErr w:type="gramStart"/>
       <w:r>
-        <w:t>copy</w:t>
+        <w:rPr>
+          <w:i/>
+        </w:rPr>
+        <w:t>./</w:t>
       </w:r>
       <w:proofErr w:type="gramEnd"/>
       <w:r>
-        <w:t xml:space="preserve"> war file into the tomcat’s deploy directory </w:t>
+        <w:rPr>
+          <w:i/>
+        </w:rPr>
+        <w:t>hydra_deploy.sh &lt;project&gt;</w:t>
       </w:r>
     </w:p>
     <w:p>
@@ -4519,9 +5663,74 @@
           <w:ilvl w:val="3"/>
           <w:numId w:val="9"/>
         </w:numPr>
+        <w:rPr>
+          <w:i/>
+        </w:rPr>
+      </w:pPr>
+      <w:r>
+        <w:rPr>
+          <w:i/>
+        </w:rPr>
+        <w:t>T</w:t>
+      </w:r>
+      <w:r>
+        <w:rPr>
+          <w:i/>
+        </w:rPr>
+        <w:t>his script does the following</w:t>
+      </w:r>
+    </w:p>
+    <w:p>
+      <w:pPr>
+        <w:numPr>
+          <w:ilvl w:val="4"/>
+          <w:numId w:val="9"/>
+        </w:numPr>
+        <w:tabs>
+          <w:tab w:val="clear" w:pos="2160"/>
+          <w:tab w:val="num" w:pos="1800"/>
+        </w:tabs>
+        <w:ind w:left="1440"/>
+      </w:pPr>
+      <w:r>
+        <w:t>Stop tomcat on both servers shadev1 and shadev2</w:t>
+      </w:r>
+    </w:p>
+    <w:p>
+      <w:pPr>
+        <w:numPr>
+          <w:ilvl w:val="4"/>
+          <w:numId w:val="9"/>
+        </w:numPr>
+        <w:tabs>
+          <w:tab w:val="clear" w:pos="2160"/>
+          <w:tab w:val="num" w:pos="1800"/>
+        </w:tabs>
+        <w:ind w:left="1440"/>
       </w:pPr>
       <w:proofErr w:type="gramStart"/>
       <w:r>
+        <w:t>copy</w:t>
+      </w:r>
+      <w:proofErr w:type="gramEnd"/>
+      <w:r>
+        <w:t xml:space="preserve"> war file into the tomcat’s deploy directory </w:t>
+      </w:r>
+    </w:p>
+    <w:p>
+      <w:pPr>
+        <w:numPr>
+          <w:ilvl w:val="4"/>
+          <w:numId w:val="9"/>
+        </w:numPr>
+        <w:tabs>
+          <w:tab w:val="clear" w:pos="2160"/>
+          <w:tab w:val="num" w:pos="1800"/>
+        </w:tabs>
+        <w:ind w:left="1440"/>
+      </w:pPr>
+      <w:proofErr w:type="gramStart"/>
+      <w:r>
         <w:t>replace</w:t>
       </w:r>
       <w:proofErr w:type="gramEnd"/>
@@ -4537,9 +5746,14 @@
     <w:p>
       <w:pPr>
         <w:numPr>
-          <w:ilvl w:val="3"/>
+          <w:ilvl w:val="4"/>
           <w:numId w:val="9"/>
         </w:numPr>
+        <w:tabs>
+          <w:tab w:val="clear" w:pos="2160"/>
+          <w:tab w:val="num" w:pos="1800"/>
+        </w:tabs>
+        <w:ind w:left="1440"/>
       </w:pPr>
       <w:proofErr w:type="gramStart"/>
       <w:r>
@@ -4553,63 +5767,28 @@
     <w:p>
       <w:pPr>
         <w:numPr>
-          <w:ilvl w:val="0"/>
+          <w:ilvl w:val="4"/>
           <w:numId w:val="9"/>
         </w:numPr>
-      </w:pPr>
-      <w:r>
-        <w:t>Start up all tomcat servers.</w:t>
-      </w:r>
-    </w:p>
-    <w:p>
-      <w:pPr>
-        <w:numPr>
-          <w:ilvl w:val="2"/>
-          <w:numId w:val="9"/>
-        </w:numPr>
-      </w:pPr>
-      <w:r>
-        <w:rPr>
-          <w:i/>
-        </w:rPr>
-        <w:t>/</w:t>
-      </w:r>
-      <w:proofErr w:type="spellStart"/>
-      <w:r>
-        <w:rPr>
-          <w:i/>
-        </w:rPr>
-        <w:t>sbin</w:t>
-      </w:r>
-      <w:proofErr w:type="spellEnd"/>
-      <w:r>
-        <w:rPr>
-          <w:i/>
-        </w:rPr>
-        <w:t xml:space="preserve">/service </w:t>
-      </w:r>
-      <w:proofErr w:type="spellStart"/>
-      <w:r>
-        <w:rPr>
-          <w:i/>
-        </w:rPr>
-        <w:t>tomcat</w:t>
-      </w:r>
-      <w:r>
-        <w:rPr>
-          <w:i/>
-        </w:rPr>
-        <w:t>_init</w:t>
-      </w:r>
-      <w:proofErr w:type="spellEnd"/>
-      <w:r>
-        <w:rPr>
-          <w:i/>
-        </w:rPr>
-        <w:t xml:space="preserve"> start</w:t>
-      </w:r>
-    </w:p>
-    <w:p/>
+        <w:tabs>
+          <w:tab w:val="clear" w:pos="2160"/>
+          <w:tab w:val="num" w:pos="1800"/>
+        </w:tabs>
+        <w:ind w:left="1440"/>
+      </w:pPr>
+      <w:proofErr w:type="gramStart"/>
+      <w:r>
+        <w:t>start</w:t>
+      </w:r>
+      <w:proofErr w:type="gramEnd"/>
+      <w:r>
+        <w:t xml:space="preserve"> up tomcat on both servers.</w:t>
+      </w:r>
+    </w:p>
+    <w:p>
+      <w:bookmarkStart w:id="1" w:name="_GoBack"/>
+      <w:bookmarkEnd w:id="1"/>
+    </w:p>
     <w:sectPr>
       <w:pgSz w:w="12240" w:h="15840"/>
       <w:pgMar w:top="990" w:right="720" w:bottom="990" w:left="720" w:header="720" w:footer="720" w:gutter="0"/>
@@ -6008,7 +7187,7 @@
         <w:rFonts w:ascii="Symbol" w:hAnsi="Symbol" w:hint="default"/>
       </w:rPr>
     </w:lvl>
-    <w:lvl w:ilvl="4" w:tplc="00030409" w:tentative="1">
+    <w:lvl w:ilvl="4" w:tplc="00030409">
       <w:start w:val="1"/>
       <w:numFmt w:val="bullet"/>
       <w:lvlText w:val="o"/>

</xml_diff>